<commit_message>
validation, sanitization and security improvements
</commit_message>
<xml_diff>
--- a/doc/planning-endpoints.docx
+++ b/doc/planning-endpoints.docx
@@ -56,7 +56,15 @@
           <w:bCs/>
           <w:lang w:val="en-US"/>
         </w:rPr>
-        <w:t>1. Users</w:t>
+        <w:t xml:space="preserve">1-- </w:t>
+      </w:r>
+      <w:r>
+        <w:rPr>
+          <w:b/>
+          <w:bCs/>
+          <w:lang w:val="en-US"/>
+        </w:rPr>
+        <w:t>Users</w:t>
       </w:r>
     </w:p>
     <w:p>
@@ -183,7 +191,23 @@
           <w:bCs/>
           <w:lang w:val="en-US"/>
         </w:rPr>
-        <w:t>GET /users/:id</w:t>
+        <w:t>GET /users/:</w:t>
+      </w:r>
+      <w:r>
+        <w:rPr>
+          <w:b/>
+          <w:bCs/>
+          <w:lang w:val="en-US"/>
+        </w:rPr>
+        <w:t>userI</w:t>
+      </w:r>
+      <w:r>
+        <w:rPr>
+          <w:b/>
+          <w:bCs/>
+          <w:lang w:val="en-US"/>
+        </w:rPr>
+        <w:t>d</w:t>
       </w:r>
       <w:r>
         <w:rPr>
@@ -223,7 +247,23 @@
           <w:bCs/>
           <w:lang w:val="en-US"/>
         </w:rPr>
-        <w:t>PUT /users/:id</w:t>
+        <w:t>PUT /users/:</w:t>
+      </w:r>
+      <w:r>
+        <w:rPr>
+          <w:b/>
+          <w:bCs/>
+          <w:lang w:val="en-US"/>
+        </w:rPr>
+        <w:t>userI</w:t>
+      </w:r>
+      <w:r>
+        <w:rPr>
+          <w:b/>
+          <w:bCs/>
+          <w:lang w:val="en-US"/>
+        </w:rPr>
+        <w:t>d</w:t>
       </w:r>
       <w:r>
         <w:rPr>
@@ -238,13 +278,17 @@
           <w:ilvl w:val="0"/>
           <w:numId w:val="4"/>
         </w:numPr>
-      </w:pPr>
-      <w:r>
-        <w:rPr>
-          <w:b/>
-          <w:bCs/>
-        </w:rPr>
-        <w:t>Delete a User</w:t>
+        <w:rPr>
+          <w:lang w:val="en-US"/>
+        </w:rPr>
+      </w:pPr>
+      <w:r>
+        <w:rPr>
+          <w:b/>
+          <w:bCs/>
+          <w:lang w:val="en-US"/>
+        </w:rPr>
+        <w:t>Change Password</w:t>
       </w:r>
     </w:p>
     <w:p>
@@ -263,7 +307,63 @@
           <w:bCs/>
           <w:lang w:val="en-US"/>
         </w:rPr>
-        <w:t>DELETE /users/:id</w:t>
+        <w:t xml:space="preserve">PUT /users/password/:userId – </w:t>
+      </w:r>
+      <w:r>
+        <w:rPr>
+          <w:lang w:val="en-US"/>
+        </w:rPr>
+        <w:t>Change user’s password</w:t>
+      </w:r>
+    </w:p>
+    <w:p>
+      <w:pPr>
+        <w:numPr>
+          <w:ilvl w:val="0"/>
+          <w:numId w:val="4"/>
+        </w:numPr>
+      </w:pPr>
+      <w:r>
+        <w:rPr>
+          <w:b/>
+          <w:bCs/>
+        </w:rPr>
+        <w:t>Delete a User</w:t>
+      </w:r>
+    </w:p>
+    <w:p>
+      <w:pPr>
+        <w:numPr>
+          <w:ilvl w:val="1"/>
+          <w:numId w:val="4"/>
+        </w:numPr>
+        <w:rPr>
+          <w:lang w:val="en-US"/>
+        </w:rPr>
+      </w:pPr>
+      <w:r>
+        <w:rPr>
+          <w:b/>
+          <w:bCs/>
+          <w:lang w:val="en-US"/>
+        </w:rPr>
+        <w:t>DELETE /users/:</w:t>
+      </w:r>
+      <w:r>
+        <w:rPr>
+          <w:b/>
+          <w:bCs/>
+          <w:lang w:val="en-US"/>
+        </w:rPr>
+        <w:t>userI</w:t>
+      </w:r>
+      <w:r>
+        <w:rPr>
+          <w:b/>
+          <w:bCs/>
+          <w:lang w:val="en-US"/>
+        </w:rPr>
+        <w:t>d</w:t>
       </w:r>
       <w:r>
         <w:rPr>
@@ -274,32 +374,953 @@
     </w:p>
     <w:p>
       <w:pPr>
-        <w:rPr>
-          <w:b/>
-          <w:bCs/>
-          <w:lang w:val="en-US"/>
-        </w:rPr>
-      </w:pPr>
-      <w:r>
-        <w:rPr>
-          <w:b/>
-          <w:bCs/>
-          <w:lang w:val="en-US"/>
-        </w:rPr>
-        <w:t>2. Products</w:t>
-      </w:r>
-    </w:p>
-    <w:p>
-      <w:pPr>
-        <w:rPr>
-          <w:lang w:val="en-US"/>
-        </w:rPr>
-      </w:pPr>
-      <w:r>
-        <w:rPr>
-          <w:lang w:val="en-US"/>
-        </w:rPr>
-        <w:t>Endpoints to browse products, view single product details, create new products (admin), update and delete existing products (admin).</w:t>
+        <w:numPr>
+          <w:ilvl w:val="0"/>
+          <w:numId w:val="4"/>
+        </w:numPr>
+      </w:pPr>
+      <w:r>
+        <w:rPr>
+          <w:b/>
+          <w:bCs/>
+        </w:rPr>
+        <w:t>Logout a User</w:t>
+      </w:r>
+    </w:p>
+    <w:p>
+      <w:pPr>
+        <w:numPr>
+          <w:ilvl w:val="1"/>
+          <w:numId w:val="4"/>
+        </w:numPr>
+        <w:rPr>
+          <w:lang w:val="en-US"/>
+        </w:rPr>
+      </w:pPr>
+      <w:r>
+        <w:rPr>
+          <w:b/>
+          <w:bCs/>
+          <w:lang w:val="en-US"/>
+        </w:rPr>
+        <w:t>DELETE /users/</w:t>
+      </w:r>
+      <w:r>
+        <w:rPr>
+          <w:b/>
+          <w:bCs/>
+          <w:lang w:val="en-US"/>
+        </w:rPr>
+        <w:t>logout/</w:t>
+      </w:r>
+      <w:r>
+        <w:rPr>
+          <w:b/>
+          <w:bCs/>
+          <w:lang w:val="en-US"/>
+        </w:rPr>
+        <w:t>:</w:t>
+      </w:r>
+      <w:r>
+        <w:rPr>
+          <w:b/>
+          <w:bCs/>
+          <w:lang w:val="en-US"/>
+        </w:rPr>
+        <w:t>userI</w:t>
+      </w:r>
+      <w:r>
+        <w:rPr>
+          <w:b/>
+          <w:bCs/>
+          <w:lang w:val="en-US"/>
+        </w:rPr>
+        <w:t>d</w:t>
+      </w:r>
+      <w:r>
+        <w:rPr>
+          <w:lang w:val="en-US"/>
+        </w:rPr>
+        <w:t xml:space="preserve"> </w:t>
+      </w:r>
+      <w:r>
+        <w:rPr>
+          <w:lang w:val="en-US"/>
+        </w:rPr>
+        <w:t>–</w:t>
+      </w:r>
+      <w:r>
+        <w:rPr>
+          <w:lang w:val="en-US"/>
+        </w:rPr>
+        <w:t xml:space="preserve"> </w:t>
+      </w:r>
+      <w:r>
+        <w:rPr>
+          <w:lang w:val="en-US"/>
+        </w:rPr>
+        <w:t>User logout</w:t>
+      </w:r>
+      <w:r>
+        <w:rPr>
+          <w:lang w:val="en-US"/>
+        </w:rPr>
+        <w:t>.</w:t>
+      </w:r>
+    </w:p>
+    <w:p>
+      <w:pPr>
+        <w:rPr>
+          <w:b/>
+          <w:bCs/>
+          <w:lang w:val="en-US"/>
+        </w:rPr>
+      </w:pPr>
+    </w:p>
+    <w:p>
+      <w:pPr>
+        <w:spacing w:line="360" w:lineRule="auto"/>
+        <w:rPr>
+          <w:b/>
+          <w:bCs/>
+          <w:lang w:val="en-US"/>
+        </w:rPr>
+      </w:pPr>
+      <w:r>
+        <w:rPr>
+          <w:b/>
+          <w:bCs/>
+          <w:lang w:val="en-US"/>
+        </w:rPr>
+        <w:t xml:space="preserve">2-- </w:t>
+      </w:r>
+      <w:r>
+        <w:rPr>
+          <w:b/>
+          <w:bCs/>
+          <w:lang w:val="en-US"/>
+        </w:rPr>
+        <w:t>User Addresses</w:t>
+      </w:r>
+    </w:p>
+    <w:p>
+      <w:pPr>
+        <w:spacing w:line="360" w:lineRule="auto"/>
+        <w:rPr>
+          <w:lang w:val="en-US"/>
+        </w:rPr>
+      </w:pPr>
+      <w:r>
+        <w:rPr>
+          <w:lang w:val="en-US"/>
+        </w:rPr>
+        <w:t>Manage user addresses.</w:t>
+      </w:r>
+    </w:p>
+    <w:p>
+      <w:pPr>
+        <w:pStyle w:val="Prrafodelista"/>
+        <w:numPr>
+          <w:ilvl w:val="0"/>
+          <w:numId w:val="11"/>
+        </w:numPr>
+        <w:spacing w:line="360" w:lineRule="auto"/>
+        <w:rPr>
+          <w:b/>
+          <w:bCs/>
+          <w:lang w:val="en-US"/>
+        </w:rPr>
+      </w:pPr>
+      <w:r>
+        <w:rPr>
+          <w:b/>
+          <w:bCs/>
+          <w:lang w:val="en-US"/>
+        </w:rPr>
+        <w:t>List All Addresses for a User</w:t>
+      </w:r>
+    </w:p>
+    <w:p>
+      <w:pPr>
+        <w:pStyle w:val="Prrafodelista"/>
+        <w:numPr>
+          <w:ilvl w:val="1"/>
+          <w:numId w:val="11"/>
+        </w:numPr>
+        <w:spacing w:line="360" w:lineRule="auto"/>
+        <w:rPr>
+          <w:lang w:val="en-US"/>
+        </w:rPr>
+      </w:pPr>
+      <w:r>
+        <w:rPr>
+          <w:b/>
+          <w:bCs/>
+          <w:lang w:val="en-US"/>
+        </w:rPr>
+        <w:t>GET /addresses</w:t>
+      </w:r>
+      <w:r>
+        <w:rPr>
+          <w:b/>
+          <w:bCs/>
+          <w:lang w:val="en-US"/>
+        </w:rPr>
+        <w:t>/user/:userId</w:t>
+      </w:r>
+      <w:r>
+        <w:rPr>
+          <w:b/>
+          <w:bCs/>
+          <w:lang w:val="en-US"/>
+        </w:rPr>
+        <w:t xml:space="preserve"> - </w:t>
+      </w:r>
+      <w:r>
+        <w:rPr>
+          <w:lang w:val="en-US"/>
+        </w:rPr>
+        <w:t>Retrieve all addresses of a user.</w:t>
+      </w:r>
+    </w:p>
+    <w:p>
+      <w:pPr>
+        <w:pStyle w:val="Prrafodelista"/>
+        <w:numPr>
+          <w:ilvl w:val="0"/>
+          <w:numId w:val="11"/>
+        </w:numPr>
+        <w:spacing w:line="360" w:lineRule="auto"/>
+        <w:rPr>
+          <w:b/>
+          <w:bCs/>
+          <w:lang w:val="en-US"/>
+        </w:rPr>
+      </w:pPr>
+      <w:r>
+        <w:rPr>
+          <w:b/>
+          <w:bCs/>
+          <w:lang w:val="en-US"/>
+        </w:rPr>
+        <w:t>Get a Single Address</w:t>
+      </w:r>
+    </w:p>
+    <w:p>
+      <w:pPr>
+        <w:pStyle w:val="Prrafodelista"/>
+        <w:numPr>
+          <w:ilvl w:val="1"/>
+          <w:numId w:val="11"/>
+        </w:numPr>
+        <w:spacing w:line="360" w:lineRule="auto"/>
+        <w:rPr>
+          <w:b/>
+          <w:bCs/>
+          <w:lang w:val="en-US"/>
+        </w:rPr>
+      </w:pPr>
+      <w:r>
+        <w:rPr>
+          <w:b/>
+          <w:bCs/>
+          <w:lang w:val="en-US"/>
+        </w:rPr>
+        <w:t>GET /addresses/</w:t>
+      </w:r>
+      <w:r>
+        <w:rPr>
+          <w:b/>
+          <w:bCs/>
+          <w:lang w:val="en-US"/>
+        </w:rPr>
+        <w:t>:</w:t>
+      </w:r>
+      <w:r>
+        <w:rPr>
+          <w:b/>
+          <w:bCs/>
+          <w:lang w:val="en-US"/>
+        </w:rPr>
+        <w:t>addressI</w:t>
+      </w:r>
+      <w:r>
+        <w:rPr>
+          <w:b/>
+          <w:bCs/>
+          <w:lang w:val="en-US"/>
+        </w:rPr>
+        <w:t>d</w:t>
+      </w:r>
+      <w:r>
+        <w:rPr>
+          <w:b/>
+          <w:bCs/>
+          <w:lang w:val="en-US"/>
+        </w:rPr>
+        <w:t xml:space="preserve"> </w:t>
+      </w:r>
+      <w:r>
+        <w:rPr>
+          <w:b/>
+          <w:bCs/>
+          <w:lang w:val="en-US"/>
+        </w:rPr>
+        <w:t xml:space="preserve">- </w:t>
+      </w:r>
+      <w:r>
+        <w:rPr>
+          <w:lang w:val="en-US"/>
+        </w:rPr>
+        <w:t>Retrieve details of a specific address.</w:t>
+      </w:r>
+    </w:p>
+    <w:p>
+      <w:pPr>
+        <w:pStyle w:val="Prrafodelista"/>
+        <w:numPr>
+          <w:ilvl w:val="0"/>
+          <w:numId w:val="11"/>
+        </w:numPr>
+        <w:spacing w:line="360" w:lineRule="auto"/>
+        <w:rPr>
+          <w:b/>
+          <w:bCs/>
+          <w:lang w:val="en-US"/>
+        </w:rPr>
+      </w:pPr>
+      <w:r>
+        <w:rPr>
+          <w:b/>
+          <w:bCs/>
+          <w:lang w:val="en-US"/>
+        </w:rPr>
+        <w:t>Create an Address</w:t>
+      </w:r>
+    </w:p>
+    <w:p>
+      <w:pPr>
+        <w:pStyle w:val="Prrafodelista"/>
+        <w:numPr>
+          <w:ilvl w:val="1"/>
+          <w:numId w:val="11"/>
+        </w:numPr>
+        <w:spacing w:line="360" w:lineRule="auto"/>
+        <w:rPr>
+          <w:b/>
+          <w:bCs/>
+          <w:lang w:val="en-US"/>
+        </w:rPr>
+      </w:pPr>
+      <w:r>
+        <w:rPr>
+          <w:b/>
+          <w:bCs/>
+          <w:lang w:val="en-US"/>
+        </w:rPr>
+        <w:t xml:space="preserve">POST /addresses - </w:t>
+      </w:r>
+      <w:r>
+        <w:rPr>
+          <w:lang w:val="en-US"/>
+        </w:rPr>
+        <w:t>Add a new address for a user.</w:t>
+      </w:r>
+    </w:p>
+    <w:p>
+      <w:pPr>
+        <w:pStyle w:val="Prrafodelista"/>
+        <w:numPr>
+          <w:ilvl w:val="0"/>
+          <w:numId w:val="11"/>
+        </w:numPr>
+        <w:spacing w:line="360" w:lineRule="auto"/>
+        <w:rPr>
+          <w:b/>
+          <w:bCs/>
+          <w:lang w:val="en-US"/>
+        </w:rPr>
+      </w:pPr>
+      <w:r>
+        <w:rPr>
+          <w:b/>
+          <w:bCs/>
+          <w:lang w:val="en-US"/>
+        </w:rPr>
+        <w:t>Update an Address</w:t>
+      </w:r>
+    </w:p>
+    <w:p>
+      <w:pPr>
+        <w:pStyle w:val="Prrafodelista"/>
+        <w:numPr>
+          <w:ilvl w:val="1"/>
+          <w:numId w:val="11"/>
+        </w:numPr>
+        <w:spacing w:line="360" w:lineRule="auto"/>
+        <w:rPr>
+          <w:b/>
+          <w:bCs/>
+          <w:lang w:val="en-US"/>
+        </w:rPr>
+      </w:pPr>
+      <w:r>
+        <w:rPr>
+          <w:b/>
+          <w:bCs/>
+          <w:lang w:val="en-US"/>
+        </w:rPr>
+        <w:t>PUT /addresses/</w:t>
+      </w:r>
+      <w:r>
+        <w:rPr>
+          <w:b/>
+          <w:bCs/>
+          <w:lang w:val="en-US"/>
+        </w:rPr>
+        <w:t>:</w:t>
+      </w:r>
+      <w:r>
+        <w:rPr>
+          <w:b/>
+          <w:bCs/>
+          <w:lang w:val="en-US"/>
+        </w:rPr>
+        <w:t>addressI</w:t>
+      </w:r>
+      <w:r>
+        <w:rPr>
+          <w:b/>
+          <w:bCs/>
+          <w:lang w:val="en-US"/>
+        </w:rPr>
+        <w:t>d</w:t>
+      </w:r>
+      <w:r>
+        <w:rPr>
+          <w:lang w:val="en-US"/>
+        </w:rPr>
+        <w:t xml:space="preserve"> </w:t>
+      </w:r>
+      <w:r>
+        <w:rPr>
+          <w:lang w:val="en-US"/>
+        </w:rPr>
+        <w:t>- Update a specific address.</w:t>
+      </w:r>
+    </w:p>
+    <w:p>
+      <w:pPr>
+        <w:pStyle w:val="Prrafodelista"/>
+        <w:numPr>
+          <w:ilvl w:val="0"/>
+          <w:numId w:val="11"/>
+        </w:numPr>
+        <w:spacing w:line="360" w:lineRule="auto"/>
+        <w:rPr>
+          <w:b/>
+          <w:bCs/>
+          <w:lang w:val="en-US"/>
+        </w:rPr>
+      </w:pPr>
+      <w:r>
+        <w:rPr>
+          <w:b/>
+          <w:bCs/>
+          <w:lang w:val="en-US"/>
+        </w:rPr>
+        <w:lastRenderedPageBreak/>
+        <w:t>Delete an Address</w:t>
+      </w:r>
+    </w:p>
+    <w:p>
+      <w:pPr>
+        <w:pStyle w:val="Prrafodelista"/>
+        <w:numPr>
+          <w:ilvl w:val="1"/>
+          <w:numId w:val="11"/>
+        </w:numPr>
+        <w:spacing w:line="360" w:lineRule="auto"/>
+        <w:rPr>
+          <w:b/>
+          <w:bCs/>
+          <w:lang w:val="en-US"/>
+        </w:rPr>
+      </w:pPr>
+      <w:r>
+        <w:rPr>
+          <w:b/>
+          <w:bCs/>
+          <w:lang w:val="en-US"/>
+        </w:rPr>
+        <w:t>DELETE /addresses/</w:t>
+      </w:r>
+      <w:r>
+        <w:rPr>
+          <w:b/>
+          <w:bCs/>
+          <w:lang w:val="en-US"/>
+        </w:rPr>
+        <w:t>:</w:t>
+      </w:r>
+      <w:r>
+        <w:rPr>
+          <w:b/>
+          <w:bCs/>
+          <w:lang w:val="en-US"/>
+        </w:rPr>
+        <w:t>addressI</w:t>
+      </w:r>
+      <w:r>
+        <w:rPr>
+          <w:b/>
+          <w:bCs/>
+          <w:lang w:val="en-US"/>
+        </w:rPr>
+        <w:t>d</w:t>
+      </w:r>
+      <w:r>
+        <w:rPr>
+          <w:b/>
+          <w:bCs/>
+          <w:lang w:val="en-US"/>
+        </w:rPr>
+        <w:t xml:space="preserve"> </w:t>
+      </w:r>
+      <w:r>
+        <w:rPr>
+          <w:lang w:val="en-US"/>
+        </w:rPr>
+        <w:t>- Remove an address.</w:t>
+      </w:r>
+    </w:p>
+    <w:p>
+      <w:pPr>
+        <w:rPr>
+          <w:b/>
+          <w:bCs/>
+          <w:lang w:val="en-US"/>
+        </w:rPr>
+      </w:pPr>
+      <w:r>
+        <w:rPr>
+          <w:b/>
+          <w:bCs/>
+          <w:lang w:val="en-US"/>
+        </w:rPr>
+        <w:t>3</w:t>
+      </w:r>
+      <w:r>
+        <w:rPr>
+          <w:b/>
+          <w:bCs/>
+          <w:lang w:val="en-US"/>
+        </w:rPr>
+        <w:t xml:space="preserve">-- </w:t>
+      </w:r>
+      <w:r>
+        <w:rPr>
+          <w:b/>
+          <w:bCs/>
+          <w:lang w:val="en-US"/>
+        </w:rPr>
+        <w:t xml:space="preserve">Product Categories </w:t>
+      </w:r>
+    </w:p>
+    <w:p>
+      <w:pPr>
+        <w:rPr>
+          <w:lang w:val="en-US"/>
+        </w:rPr>
+      </w:pPr>
+      <w:r>
+        <w:rPr>
+          <w:lang w:val="en-US"/>
+        </w:rPr>
+        <w:t>Manage product categories.</w:t>
+      </w:r>
+    </w:p>
+    <w:p>
+      <w:pPr>
+        <w:numPr>
+          <w:ilvl w:val="0"/>
+          <w:numId w:val="9"/>
+        </w:numPr>
+        <w:rPr>
+          <w:b/>
+          <w:bCs/>
+        </w:rPr>
+      </w:pPr>
+      <w:r>
+        <w:rPr>
+          <w:b/>
+          <w:bCs/>
+        </w:rPr>
+        <w:t>List All Categories</w:t>
+      </w:r>
+    </w:p>
+    <w:p>
+      <w:pPr>
+        <w:numPr>
+          <w:ilvl w:val="1"/>
+          <w:numId w:val="9"/>
+        </w:numPr>
+        <w:rPr>
+          <w:b/>
+          <w:bCs/>
+          <w:lang w:val="en-US"/>
+        </w:rPr>
+      </w:pPr>
+      <w:r>
+        <w:rPr>
+          <w:b/>
+          <w:bCs/>
+          <w:lang w:val="en-US"/>
+        </w:rPr>
+        <w:t xml:space="preserve">GET /categories - </w:t>
+      </w:r>
+      <w:r>
+        <w:rPr>
+          <w:lang w:val="en-US"/>
+        </w:rPr>
+        <w:t>Retrieve all product categories.</w:t>
+      </w:r>
+    </w:p>
+    <w:p>
+      <w:pPr>
+        <w:numPr>
+          <w:ilvl w:val="0"/>
+          <w:numId w:val="9"/>
+        </w:numPr>
+        <w:rPr>
+          <w:b/>
+          <w:bCs/>
+        </w:rPr>
+      </w:pPr>
+      <w:r>
+        <w:rPr>
+          <w:b/>
+          <w:bCs/>
+        </w:rPr>
+        <w:t>Get a Single Category</w:t>
+      </w:r>
+    </w:p>
+    <w:p>
+      <w:pPr>
+        <w:numPr>
+          <w:ilvl w:val="1"/>
+          <w:numId w:val="9"/>
+        </w:numPr>
+        <w:rPr>
+          <w:b/>
+          <w:bCs/>
+          <w:lang w:val="en-US"/>
+        </w:rPr>
+      </w:pPr>
+      <w:r>
+        <w:rPr>
+          <w:b/>
+          <w:bCs/>
+          <w:lang w:val="en-US"/>
+        </w:rPr>
+        <w:t>GET /categories/:</w:t>
+      </w:r>
+      <w:r>
+        <w:rPr>
+          <w:b/>
+          <w:bCs/>
+          <w:lang w:val="en-US"/>
+        </w:rPr>
+        <w:t>categoryI</w:t>
+      </w:r>
+      <w:r>
+        <w:rPr>
+          <w:b/>
+          <w:bCs/>
+          <w:lang w:val="en-US"/>
+        </w:rPr>
+        <w:t xml:space="preserve">d  - </w:t>
+      </w:r>
+      <w:r>
+        <w:rPr>
+          <w:lang w:val="en-US"/>
+        </w:rPr>
+        <w:t>Retrieve details of a specific category.</w:t>
+      </w:r>
+    </w:p>
+    <w:p>
+      <w:pPr>
+        <w:numPr>
+          <w:ilvl w:val="0"/>
+          <w:numId w:val="9"/>
+        </w:numPr>
+        <w:rPr>
+          <w:b/>
+          <w:bCs/>
+        </w:rPr>
+      </w:pPr>
+      <w:r>
+        <w:rPr>
+          <w:b/>
+          <w:bCs/>
+        </w:rPr>
+        <w:t>Create a Category</w:t>
+      </w:r>
+    </w:p>
+    <w:p>
+      <w:pPr>
+        <w:numPr>
+          <w:ilvl w:val="1"/>
+          <w:numId w:val="9"/>
+        </w:numPr>
+        <w:rPr>
+          <w:b/>
+          <w:bCs/>
+          <w:lang w:val="en-US"/>
+        </w:rPr>
+      </w:pPr>
+      <w:r>
+        <w:rPr>
+          <w:b/>
+          <w:bCs/>
+          <w:lang w:val="en-US"/>
+        </w:rPr>
+        <w:t xml:space="preserve">POST /categories - </w:t>
+      </w:r>
+      <w:r>
+        <w:rPr>
+          <w:lang w:val="en-US"/>
+        </w:rPr>
+        <w:t>Add a new category</w:t>
+      </w:r>
+      <w:r>
+        <w:rPr>
+          <w:lang w:val="en-US"/>
+        </w:rPr>
+        <w:t>.</w:t>
+      </w:r>
+    </w:p>
+    <w:p>
+      <w:pPr>
+        <w:numPr>
+          <w:ilvl w:val="0"/>
+          <w:numId w:val="9"/>
+        </w:numPr>
+        <w:rPr>
+          <w:b/>
+          <w:bCs/>
+        </w:rPr>
+      </w:pPr>
+      <w:r>
+        <w:rPr>
+          <w:b/>
+          <w:bCs/>
+        </w:rPr>
+        <w:t>Update a Category</w:t>
+      </w:r>
+    </w:p>
+    <w:p>
+      <w:pPr>
+        <w:numPr>
+          <w:ilvl w:val="1"/>
+          <w:numId w:val="9"/>
+        </w:numPr>
+        <w:rPr>
+          <w:b/>
+          <w:bCs/>
+          <w:lang w:val="en-US"/>
+        </w:rPr>
+      </w:pPr>
+      <w:r>
+        <w:rPr>
+          <w:b/>
+          <w:bCs/>
+          <w:lang w:val="en-US"/>
+        </w:rPr>
+        <w:t>PUT /categories/</w:t>
+      </w:r>
+      <w:r>
+        <w:rPr>
+          <w:b/>
+          <w:bCs/>
+          <w:lang w:val="en-US"/>
+        </w:rPr>
+        <w:t>:</w:t>
+      </w:r>
+      <w:r>
+        <w:rPr>
+          <w:b/>
+          <w:bCs/>
+          <w:lang w:val="en-US"/>
+        </w:rPr>
+        <w:t>categoryI</w:t>
+      </w:r>
+      <w:r>
+        <w:rPr>
+          <w:b/>
+          <w:bCs/>
+          <w:lang w:val="en-US"/>
+        </w:rPr>
+        <w:t xml:space="preserve">d  </w:t>
+      </w:r>
+      <w:r>
+        <w:rPr>
+          <w:b/>
+          <w:bCs/>
+          <w:lang w:val="en-US"/>
+        </w:rPr>
+        <w:t xml:space="preserve">  </w:t>
+      </w:r>
+      <w:r>
+        <w:rPr>
+          <w:lang w:val="en-US"/>
+        </w:rPr>
+        <w:t>- Update a specific category</w:t>
+      </w:r>
+      <w:r>
+        <w:rPr>
+          <w:lang w:val="en-US"/>
+        </w:rPr>
+        <w:t>.</w:t>
+      </w:r>
+    </w:p>
+    <w:p>
+      <w:pPr>
+        <w:numPr>
+          <w:ilvl w:val="0"/>
+          <w:numId w:val="9"/>
+        </w:numPr>
+        <w:rPr>
+          <w:b/>
+          <w:bCs/>
+        </w:rPr>
+      </w:pPr>
+      <w:r>
+        <w:rPr>
+          <w:b/>
+          <w:bCs/>
+        </w:rPr>
+        <w:t>Delete a Category</w:t>
+      </w:r>
+    </w:p>
+    <w:p>
+      <w:pPr>
+        <w:numPr>
+          <w:ilvl w:val="1"/>
+          <w:numId w:val="9"/>
+        </w:numPr>
+        <w:rPr>
+          <w:b/>
+          <w:bCs/>
+          <w:lang w:val="en-US"/>
+        </w:rPr>
+      </w:pPr>
+      <w:r>
+        <w:rPr>
+          <w:b/>
+          <w:bCs/>
+          <w:lang w:val="en-US"/>
+        </w:rPr>
+        <w:t>DELETE /categories/</w:t>
+      </w:r>
+      <w:r>
+        <w:rPr>
+          <w:b/>
+          <w:bCs/>
+          <w:lang w:val="en-US"/>
+        </w:rPr>
+        <w:t>:</w:t>
+      </w:r>
+      <w:r>
+        <w:rPr>
+          <w:b/>
+          <w:bCs/>
+          <w:lang w:val="en-US"/>
+        </w:rPr>
+        <w:t>categoryI</w:t>
+      </w:r>
+      <w:r>
+        <w:rPr>
+          <w:b/>
+          <w:bCs/>
+          <w:lang w:val="en-US"/>
+        </w:rPr>
+        <w:t xml:space="preserve">d  </w:t>
+      </w:r>
+      <w:r>
+        <w:rPr>
+          <w:b/>
+          <w:bCs/>
+          <w:lang w:val="en-US"/>
+        </w:rPr>
+        <w:t xml:space="preserve"> </w:t>
+      </w:r>
+      <w:r>
+        <w:rPr>
+          <w:lang w:val="en-US"/>
+        </w:rPr>
+        <w:t>- Remove a category</w:t>
+      </w:r>
+      <w:r>
+        <w:rPr>
+          <w:lang w:val="en-US"/>
+        </w:rPr>
+        <w:t>.</w:t>
+      </w:r>
+    </w:p>
+    <w:p>
+      <w:pPr>
+        <w:rPr>
+          <w:b/>
+          <w:bCs/>
+          <w:lang w:val="en-US"/>
+        </w:rPr>
+      </w:pPr>
+    </w:p>
+    <w:p>
+      <w:pPr>
+        <w:rPr>
+          <w:b/>
+          <w:bCs/>
+          <w:lang w:val="en-US"/>
+        </w:rPr>
+      </w:pPr>
+      <w:r>
+        <w:rPr>
+          <w:b/>
+          <w:bCs/>
+          <w:lang w:val="en-US"/>
+        </w:rPr>
+        <w:t>4</w:t>
+      </w:r>
+      <w:r>
+        <w:rPr>
+          <w:b/>
+          <w:bCs/>
+          <w:lang w:val="en-US"/>
+        </w:rPr>
+        <w:t>--</w:t>
+      </w:r>
+      <w:r>
+        <w:rPr>
+          <w:b/>
+          <w:bCs/>
+          <w:lang w:val="en-US"/>
+        </w:rPr>
+        <w:t xml:space="preserve"> Products</w:t>
+      </w:r>
+    </w:p>
+    <w:p>
+      <w:pPr>
+        <w:rPr>
+          <w:lang w:val="en-US"/>
+        </w:rPr>
+      </w:pPr>
+      <w:r>
+        <w:rPr>
+          <w:lang w:val="en-US"/>
+        </w:rPr>
+        <w:t>Endpoints to browse products, view single product details, create new products, update and delete existing products.</w:t>
       </w:r>
     </w:p>
     <w:p>
@@ -373,7 +1394,23 @@
           <w:bCs/>
           <w:lang w:val="en-US"/>
         </w:rPr>
-        <w:t>GET /products/:id</w:t>
+        <w:t>GET /products/:</w:t>
+      </w:r>
+      <w:r>
+        <w:rPr>
+          <w:b/>
+          <w:bCs/>
+          <w:lang w:val="en-US"/>
+        </w:rPr>
+        <w:t>productI</w:t>
+      </w:r>
+      <w:r>
+        <w:rPr>
+          <w:b/>
+          <w:bCs/>
+          <w:lang w:val="en-US"/>
+        </w:rPr>
+        <w:t>d</w:t>
       </w:r>
       <w:r>
         <w:rPr>
@@ -394,7 +1431,14 @@
           <w:b/>
           <w:bCs/>
         </w:rPr>
-        <w:t>Create a Product</w:t>
+        <w:t>Get Product</w:t>
+      </w:r>
+      <w:r>
+        <w:rPr>
+          <w:b/>
+          <w:bCs/>
+        </w:rPr>
+        <w:t>s by Category</w:t>
       </w:r>
     </w:p>
     <w:p>
@@ -413,13 +1457,51 @@
           <w:bCs/>
           <w:lang w:val="en-US"/>
         </w:rPr>
-        <w:t>POST /products</w:t>
-      </w:r>
-      <w:r>
-        <w:rPr>
-          <w:lang w:val="en-US"/>
-        </w:rPr>
-        <w:t xml:space="preserve"> - Add a new product (Admin only).</w:t>
+        <w:t>GET /products/</w:t>
+      </w:r>
+      <w:r>
+        <w:rPr>
+          <w:b/>
+          <w:bCs/>
+          <w:lang w:val="en-US"/>
+        </w:rPr>
+        <w:t>category/</w:t>
+      </w:r>
+      <w:r>
+        <w:rPr>
+          <w:b/>
+          <w:bCs/>
+          <w:lang w:val="en-US"/>
+        </w:rPr>
+        <w:t>:</w:t>
+      </w:r>
+      <w:r>
+        <w:rPr>
+          <w:b/>
+          <w:bCs/>
+          <w:lang w:val="en-US"/>
+        </w:rPr>
+        <w:t>categoryI</w:t>
+      </w:r>
+      <w:r>
+        <w:rPr>
+          <w:b/>
+          <w:bCs/>
+          <w:lang w:val="en-US"/>
+        </w:rPr>
+        <w:t>d</w:t>
+      </w:r>
+      <w:r>
+        <w:rPr>
+          <w:lang w:val="en-US"/>
+        </w:rPr>
+        <w:t xml:space="preserve"> - Retrieve details of product</w:t>
+      </w:r>
+      <w:r>
+        <w:rPr>
+          <w:lang w:val="en-US"/>
+        </w:rPr>
+        <w:t>s by category</w:t>
       </w:r>
     </w:p>
     <w:p>
@@ -434,7 +1516,7 @@
           <w:b/>
           <w:bCs/>
         </w:rPr>
-        <w:t>Update a Product</w:t>
+        <w:t>Create a Product</w:t>
       </w:r>
     </w:p>
     <w:p>
@@ -453,13 +1535,19 @@
           <w:bCs/>
           <w:lang w:val="en-US"/>
         </w:rPr>
-        <w:t>PUT /products/:id</w:t>
-      </w:r>
-      <w:r>
-        <w:rPr>
-          <w:lang w:val="en-US"/>
-        </w:rPr>
-        <w:t xml:space="preserve"> - Update a specific product (Admin only).</w:t>
+        <w:t>POST /products</w:t>
+      </w:r>
+      <w:r>
+        <w:rPr>
+          <w:lang w:val="en-US"/>
+        </w:rPr>
+        <w:t xml:space="preserve"> - Add a new product</w:t>
+      </w:r>
+      <w:r>
+        <w:rPr>
+          <w:lang w:val="en-US"/>
+        </w:rPr>
+        <w:t>.</w:t>
       </w:r>
     </w:p>
     <w:p>
@@ -474,7 +1562,7 @@
           <w:b/>
           <w:bCs/>
         </w:rPr>
-        <w:t>Delete a Product</w:t>
+        <w:t>Update a Product</w:t>
       </w:r>
     </w:p>
     <w:p>
@@ -493,49 +1581,132 @@
           <w:bCs/>
           <w:lang w:val="en-US"/>
         </w:rPr>
-        <w:t>DELETE /products/:id</w:t>
-      </w:r>
-      <w:r>
-        <w:rPr>
-          <w:lang w:val="en-US"/>
-        </w:rPr>
-        <w:t xml:space="preserve"> - Remove a product (Admin only).</w:t>
-      </w:r>
-    </w:p>
-    <w:p>
-      <w:pPr>
-        <w:rPr>
-          <w:b/>
-          <w:bCs/>
-          <w:lang w:val="en-US"/>
-        </w:rPr>
-      </w:pPr>
-    </w:p>
-    <w:p>
-      <w:pPr>
-        <w:rPr>
-          <w:b/>
-          <w:bCs/>
-          <w:lang w:val="en-US"/>
-        </w:rPr>
-      </w:pPr>
-    </w:p>
-    <w:p>
-      <w:pPr>
-        <w:rPr>
-          <w:b/>
-          <w:bCs/>
-          <w:lang w:val="en-US"/>
-        </w:rPr>
-      </w:pPr>
-      <w:r>
-        <w:rPr>
-          <w:b/>
-          <w:bCs/>
-          <w:lang w:val="en-US"/>
+        <w:t>PUT /products/:</w:t>
+      </w:r>
+      <w:r>
+        <w:rPr>
+          <w:b/>
+          <w:bCs/>
+          <w:lang w:val="en-US"/>
+        </w:rPr>
+        <w:t>productI</w:t>
+      </w:r>
+      <w:r>
+        <w:rPr>
+          <w:b/>
+          <w:bCs/>
+          <w:lang w:val="en-US"/>
+        </w:rPr>
+        <w:t>d</w:t>
+      </w:r>
+      <w:r>
+        <w:rPr>
+          <w:lang w:val="en-US"/>
+        </w:rPr>
+        <w:t xml:space="preserve"> - Update a specific product</w:t>
+      </w:r>
+      <w:r>
+        <w:rPr>
+          <w:lang w:val="en-US"/>
+        </w:rPr>
+        <w:t>.</w:t>
+      </w:r>
+    </w:p>
+    <w:p>
+      <w:pPr>
+        <w:numPr>
+          <w:ilvl w:val="0"/>
+          <w:numId w:val="5"/>
+        </w:numPr>
+      </w:pPr>
+      <w:r>
+        <w:rPr>
+          <w:b/>
+          <w:bCs/>
         </w:rPr>
         <w:lastRenderedPageBreak/>
-        <w:t>3. Carts</w:t>
+        <w:t>Delete a Product</w:t>
+      </w:r>
+    </w:p>
+    <w:p>
+      <w:pPr>
+        <w:numPr>
+          <w:ilvl w:val="1"/>
+          <w:numId w:val="5"/>
+        </w:numPr>
+        <w:rPr>
+          <w:lang w:val="en-US"/>
+        </w:rPr>
+      </w:pPr>
+      <w:r>
+        <w:rPr>
+          <w:b/>
+          <w:bCs/>
+          <w:lang w:val="en-US"/>
+        </w:rPr>
+        <w:t>DELETE /products/:</w:t>
+      </w:r>
+      <w:r>
+        <w:rPr>
+          <w:b/>
+          <w:bCs/>
+          <w:lang w:val="en-US"/>
+        </w:rPr>
+        <w:t>productI</w:t>
+      </w:r>
+      <w:r>
+        <w:rPr>
+          <w:b/>
+          <w:bCs/>
+          <w:lang w:val="en-US"/>
+        </w:rPr>
+        <w:t>d</w:t>
+      </w:r>
+      <w:r>
+        <w:rPr>
+          <w:lang w:val="en-US"/>
+        </w:rPr>
+        <w:t xml:space="preserve"> - Remove a product</w:t>
+      </w:r>
+      <w:r>
+        <w:rPr>
+          <w:lang w:val="en-US"/>
+        </w:rPr>
+        <w:t>.</w:t>
+      </w:r>
+    </w:p>
+    <w:p>
+      <w:pPr>
+        <w:rPr>
+          <w:b/>
+          <w:bCs/>
+          <w:lang w:val="en-US"/>
+        </w:rPr>
+      </w:pPr>
+    </w:p>
+    <w:p>
+      <w:pPr>
+        <w:rPr>
+          <w:b/>
+          <w:bCs/>
+          <w:lang w:val="en-US"/>
+        </w:rPr>
+      </w:pPr>
+      <w:r>
+        <w:rPr>
+          <w:b/>
+          <w:bCs/>
+          <w:lang w:val="en-US"/>
+        </w:rPr>
+        <w:t>5--</w:t>
+      </w:r>
+      <w:r>
+        <w:rPr>
+          <w:b/>
+          <w:bCs/>
+          <w:lang w:val="en-US"/>
+        </w:rPr>
+        <w:t xml:space="preserve"> Carts</w:t>
       </w:r>
     </w:p>
     <w:p>
@@ -759,13 +1930,30 @@
           <w:lang w:val="en-US"/>
         </w:rPr>
       </w:pPr>
-      <w:r>
-        <w:rPr>
-          <w:b/>
-          <w:bCs/>
-          <w:lang w:val="en-US"/>
-        </w:rPr>
-        <w:t>4. Orders</w:t>
+    </w:p>
+    <w:p>
+      <w:pPr>
+        <w:rPr>
+          <w:b/>
+          <w:bCs/>
+          <w:lang w:val="en-US"/>
+        </w:rPr>
+      </w:pPr>
+      <w:r>
+        <w:rPr>
+          <w:b/>
+          <w:bCs/>
+          <w:lang w:val="en-US"/>
+        </w:rPr>
+        <w:t>6--</w:t>
+      </w:r>
+      <w:r>
+        <w:rPr>
+          <w:b/>
+          <w:bCs/>
+          <w:lang w:val="en-US"/>
+        </w:rPr>
+        <w:t xml:space="preserve"> Orders</w:t>
       </w:r>
     </w:p>
     <w:p>
@@ -919,9 +2107,6 @@
         </w:rPr>
         <w:t>Update Order Status</w:t>
       </w:r>
-      <w:r>
-        <w:t xml:space="preserve"> (Admin)</w:t>
-      </w:r>
     </w:p>
     <w:p>
       <w:pPr>
@@ -993,123 +2178,299 @@
         <w:rPr>
           <w:b/>
           <w:bCs/>
-        </w:rPr>
-      </w:pPr>
-    </w:p>
-    <w:p>
-      <w:pPr>
-        <w:rPr>
-          <w:b/>
-          <w:bCs/>
-        </w:rPr>
-      </w:pPr>
-    </w:p>
-    <w:p>
-      <w:pPr>
-        <w:rPr>
-          <w:b/>
-          <w:bCs/>
-        </w:rPr>
-      </w:pPr>
-    </w:p>
-    <w:p>
-      <w:pPr>
-        <w:rPr>
-          <w:b/>
-          <w:bCs/>
-        </w:rPr>
-      </w:pPr>
-    </w:p>
-    <w:p>
-      <w:pPr>
-        <w:rPr>
-          <w:b/>
-          <w:bCs/>
-        </w:rPr>
-      </w:pPr>
-      <w:r>
-        <w:rPr>
-          <w:b/>
-          <w:bCs/>
-        </w:rPr>
-        <w:lastRenderedPageBreak/>
-        <w:t>Additional Considerations:</w:t>
+          <w:lang w:val="en-US"/>
+        </w:rPr>
+      </w:pPr>
+    </w:p>
+    <w:p>
+      <w:pPr>
+        <w:rPr>
+          <w:b/>
+          <w:bCs/>
+          <w:lang w:val="en-US"/>
+        </w:rPr>
+      </w:pPr>
+    </w:p>
+    <w:p>
+      <w:pPr>
+        <w:rPr>
+          <w:b/>
+          <w:bCs/>
+          <w:lang w:val="en-US"/>
+        </w:rPr>
+      </w:pPr>
+    </w:p>
+    <w:p>
+      <w:pPr>
+        <w:rPr>
+          <w:b/>
+          <w:bCs/>
+          <w:lang w:val="en-US"/>
+        </w:rPr>
+      </w:pPr>
+      <w:r>
+        <w:rPr>
+          <w:b/>
+          <w:bCs/>
+          <w:lang w:val="en-US"/>
+        </w:rPr>
+        <w:t xml:space="preserve">7-- </w:t>
+      </w:r>
+      <w:r>
+        <w:rPr>
+          <w:b/>
+          <w:bCs/>
+          <w:lang w:val="en-US"/>
+        </w:rPr>
+        <w:t xml:space="preserve">OAuth Authentication (Google and Facebook) </w:t>
+      </w:r>
+    </w:p>
+    <w:p>
+      <w:pPr>
+        <w:rPr>
+          <w:lang w:val="en-US"/>
+        </w:rPr>
+      </w:pPr>
+      <w:r>
+        <w:rPr>
+          <w:lang w:val="en-US"/>
+        </w:rPr>
+        <w:t>Integrate Google and Facebook OAuth for user authentication.</w:t>
       </w:r>
     </w:p>
     <w:p>
       <w:pPr>
         <w:numPr>
           <w:ilvl w:val="0"/>
-          <w:numId w:val="8"/>
-        </w:numPr>
-        <w:rPr>
-          <w:lang w:val="en-US"/>
-        </w:rPr>
-      </w:pPr>
-      <w:r>
-        <w:rPr>
-          <w:b/>
-          <w:bCs/>
-          <w:lang w:val="en-US"/>
-        </w:rPr>
-        <w:t>Authentication and Authorization</w:t>
-      </w:r>
-      <w:r>
-        <w:rPr>
-          <w:lang w:val="en-US"/>
-        </w:rPr>
-        <w:t>: Use middleware to protect endpoints, especially for creating, updating, and deleting resources.</w:t>
+          <w:numId w:val="12"/>
+        </w:numPr>
+        <w:rPr>
+          <w:b/>
+          <w:bCs/>
+        </w:rPr>
+      </w:pPr>
+      <w:r>
+        <w:rPr>
+          <w:b/>
+          <w:bCs/>
+        </w:rPr>
+        <w:t>Google Oauth</w:t>
+      </w:r>
+    </w:p>
+    <w:p>
+      <w:pPr>
+        <w:numPr>
+          <w:ilvl w:val="1"/>
+          <w:numId w:val="12"/>
+        </w:numPr>
+        <w:rPr>
+          <w:lang w:val="en-US"/>
+        </w:rPr>
+      </w:pPr>
+      <w:r>
+        <w:rPr>
+          <w:b/>
+          <w:bCs/>
+          <w:lang w:val="en-US"/>
+        </w:rPr>
+        <w:t xml:space="preserve">GET /auth/google </w:t>
+      </w:r>
+      <w:r>
+        <w:rPr>
+          <w:lang w:val="en-US"/>
+        </w:rPr>
+        <w:t>- Redirect to Google for authentication.</w:t>
+      </w:r>
+    </w:p>
+    <w:p>
+      <w:pPr>
+        <w:numPr>
+          <w:ilvl w:val="1"/>
+          <w:numId w:val="12"/>
+        </w:numPr>
+        <w:rPr>
+          <w:b/>
+          <w:bCs/>
+          <w:lang w:val="en-US"/>
+        </w:rPr>
+      </w:pPr>
+      <w:r>
+        <w:rPr>
+          <w:b/>
+          <w:bCs/>
+          <w:lang w:val="en-US"/>
+        </w:rPr>
+        <w:t xml:space="preserve">GET /auth/google/callback </w:t>
+      </w:r>
+      <w:r>
+        <w:rPr>
+          <w:lang w:val="en-US"/>
+        </w:rPr>
+        <w:t>- Google OAuth callback URL.</w:t>
       </w:r>
     </w:p>
     <w:p>
       <w:pPr>
         <w:numPr>
           <w:ilvl w:val="0"/>
-          <w:numId w:val="8"/>
-        </w:numPr>
-        <w:rPr>
-          <w:lang w:val="en-US"/>
-        </w:rPr>
-      </w:pPr>
-      <w:r>
-        <w:rPr>
-          <w:b/>
-          <w:bCs/>
-          <w:lang w:val="en-US"/>
-        </w:rPr>
-        <w:t>Rate Limiting</w:t>
-      </w:r>
-      <w:r>
-        <w:rPr>
-          <w:lang w:val="en-US"/>
-        </w:rPr>
-        <w:t>: Implement rate limiting to prevent abuse of the API.</w:t>
-      </w:r>
-    </w:p>
-    <w:p>
-      <w:pPr>
+          <w:numId w:val="12"/>
+        </w:numPr>
+        <w:rPr>
+          <w:b/>
+          <w:bCs/>
+        </w:rPr>
+      </w:pPr>
+      <w:r>
+        <w:rPr>
+          <w:b/>
+          <w:bCs/>
+        </w:rPr>
+        <w:t>Facebook OAuth</w:t>
+      </w:r>
+    </w:p>
+    <w:p>
+      <w:pPr>
+        <w:numPr>
+          <w:ilvl w:val="1"/>
+          <w:numId w:val="12"/>
+        </w:numPr>
+        <w:rPr>
+          <w:b/>
+          <w:bCs/>
+          <w:lang w:val="en-US"/>
+        </w:rPr>
+      </w:pPr>
+      <w:r>
+        <w:rPr>
+          <w:b/>
+          <w:bCs/>
+          <w:lang w:val="en-US"/>
+        </w:rPr>
+        <w:t xml:space="preserve">GET /auth/facebook </w:t>
+      </w:r>
+      <w:r>
+        <w:rPr>
+          <w:lang w:val="en-US"/>
+        </w:rPr>
+        <w:t>- Redirect to Facebook for authentication.</w:t>
+      </w:r>
+    </w:p>
+    <w:p>
+      <w:pPr>
+        <w:numPr>
+          <w:ilvl w:val="1"/>
+          <w:numId w:val="12"/>
+        </w:numPr>
+        <w:rPr>
+          <w:lang w:val="en-US"/>
+        </w:rPr>
+      </w:pPr>
+      <w:r>
+        <w:rPr>
+          <w:b/>
+          <w:bCs/>
+          <w:lang w:val="en-US"/>
+        </w:rPr>
+        <w:t xml:space="preserve">GET /auth/facebook/callback </w:t>
+      </w:r>
+      <w:r>
+        <w:rPr>
+          <w:lang w:val="en-US"/>
+        </w:rPr>
+        <w:t>- Facebook OAuth callback URL.</w:t>
+      </w:r>
+    </w:p>
+    <w:p>
+      <w:pPr>
+        <w:rPr>
+          <w:b/>
+          <w:bCs/>
+          <w:lang w:val="en-US"/>
+        </w:rPr>
+      </w:pPr>
+    </w:p>
+    <w:p>
+      <w:pPr>
+        <w:rPr>
+          <w:b/>
+          <w:bCs/>
+          <w:lang w:val="en-US"/>
+        </w:rPr>
+      </w:pPr>
+      <w:r>
+        <w:rPr>
+          <w:b/>
+          <w:bCs/>
+          <w:lang w:val="en-US"/>
+        </w:rPr>
+        <w:t>8—Tokens</w:t>
+      </w:r>
+    </w:p>
+    <w:p>
+      <w:pPr>
+        <w:rPr>
+          <w:lang w:val="en-US"/>
+        </w:rPr>
+      </w:pPr>
+      <w:r>
+        <w:rPr>
+          <w:lang w:val="en-US"/>
+        </w:rPr>
+        <w:t>JWT management</w:t>
+      </w:r>
+    </w:p>
+    <w:p>
+      <w:pPr>
+        <w:pStyle w:val="Prrafodelista"/>
         <w:numPr>
           <w:ilvl w:val="0"/>
-          <w:numId w:val="8"/>
-        </w:numPr>
-        <w:rPr>
-          <w:lang w:val="en-US"/>
-        </w:rPr>
-      </w:pPr>
-      <w:r>
-        <w:rPr>
-          <w:b/>
-          <w:bCs/>
-          <w:lang w:val="en-US"/>
-        </w:rPr>
-        <w:t>Data Validation</w:t>
-      </w:r>
-      <w:r>
-        <w:rPr>
-          <w:lang w:val="en-US"/>
-        </w:rPr>
-        <w:t>: Ensure robust validation on all inputs to maintain data integrity.</w:t>
-      </w:r>
+          <w:numId w:val="13"/>
+        </w:numPr>
+        <w:rPr>
+          <w:b/>
+          <w:bCs/>
+          <w:lang w:val="en-US"/>
+        </w:rPr>
+      </w:pPr>
+      <w:r>
+        <w:rPr>
+          <w:b/>
+          <w:bCs/>
+          <w:lang w:val="en-US"/>
+        </w:rPr>
+        <w:t>Refresh token</w:t>
+      </w:r>
+    </w:p>
+    <w:p>
+      <w:pPr>
+        <w:pStyle w:val="Prrafodelista"/>
+        <w:numPr>
+          <w:ilvl w:val="1"/>
+          <w:numId w:val="13"/>
+        </w:numPr>
+        <w:rPr>
+          <w:b/>
+          <w:bCs/>
+          <w:lang w:val="en-US"/>
+        </w:rPr>
+      </w:pPr>
+      <w:r>
+        <w:rPr>
+          <w:b/>
+          <w:bCs/>
+          <w:lang w:val="en-US"/>
+        </w:rPr>
+        <w:t>POST /token – refresh access token</w:t>
+      </w:r>
+    </w:p>
+    <w:p>
+      <w:pPr>
+        <w:rPr>
+          <w:b/>
+          <w:bCs/>
+          <w:lang w:val="en-US"/>
+        </w:rPr>
+      </w:pPr>
     </w:p>
     <w:p>
       <w:pPr>
@@ -1543,7 +2904,7 @@
   <w:abstractNum w:abstractNumId="3" w15:restartNumberingAfterBreak="0">
     <w:nsid w:val="1E490C3B"/>
     <w:multiLevelType w:val="multilevel"/>
-    <w:tmpl w:val="C8A4F50A"/>
+    <w:tmpl w:val="85F6B78C"/>
     <w:lvl w:ilvl="0">
       <w:start w:val="1"/>
       <w:numFmt w:val="bullet"/>
@@ -1576,20 +2937,16 @@
         <w:sz w:val="20"/>
       </w:rPr>
     </w:lvl>
-    <w:lvl w:ilvl="2" w:tentative="1">
-      <w:start w:val="1"/>
-      <w:numFmt w:val="bullet"/>
-      <w:lvlText w:val=""/>
-      <w:lvlJc w:val="left"/>
-      <w:pPr>
-        <w:tabs>
-          <w:tab w:val="num" w:pos="2160"/>
-        </w:tabs>
+    <w:lvl w:ilvl="2">
+      <w:start w:val="2"/>
+      <w:numFmt w:val="decimal"/>
+      <w:lvlText w:val="%3."/>
+      <w:lvlJc w:val="left"/>
+      <w:pPr>
         <w:ind w:left="2160" w:hanging="360"/>
       </w:pPr>
       <w:rPr>
-        <w:rFonts w:ascii="Symbol" w:hAnsi="Symbol" w:hint="default"/>
-        <w:sz w:val="20"/>
+        <w:rFonts w:hint="default"/>
       </w:rPr>
     </w:lvl>
     <w:lvl w:ilvl="3" w:tentative="1">
@@ -1690,6 +3047,378 @@
     </w:lvl>
   </w:abstractNum>
   <w:abstractNum w:abstractNumId="4" w15:restartNumberingAfterBreak="0">
+    <w:nsid w:val="230113E6"/>
+    <w:multiLevelType w:val="multilevel"/>
+    <w:tmpl w:val="6BBC95D4"/>
+    <w:lvl w:ilvl="0">
+      <w:start w:val="1"/>
+      <w:numFmt w:val="bullet"/>
+      <w:lvlText w:val=""/>
+      <w:lvlJc w:val="left"/>
+      <w:pPr>
+        <w:tabs>
+          <w:tab w:val="num" w:pos="720"/>
+        </w:tabs>
+        <w:ind w:left="720" w:hanging="360"/>
+      </w:pPr>
+      <w:rPr>
+        <w:rFonts w:ascii="Symbol" w:hAnsi="Symbol" w:hint="default"/>
+      </w:rPr>
+    </w:lvl>
+    <w:lvl w:ilvl="1">
+      <w:start w:val="1"/>
+      <w:numFmt w:val="bullet"/>
+      <w:lvlText w:val=""/>
+      <w:lvlJc w:val="left"/>
+      <w:pPr>
+        <w:tabs>
+          <w:tab w:val="num" w:pos="1440"/>
+        </w:tabs>
+        <w:ind w:left="1440" w:hanging="360"/>
+      </w:pPr>
+      <w:rPr>
+        <w:rFonts w:ascii="Symbol" w:hAnsi="Symbol" w:hint="default"/>
+        <w:sz w:val="20"/>
+      </w:rPr>
+    </w:lvl>
+    <w:lvl w:ilvl="2">
+      <w:start w:val="1"/>
+      <w:numFmt w:val="bullet"/>
+      <w:lvlText w:val=""/>
+      <w:lvlJc w:val="left"/>
+      <w:pPr>
+        <w:tabs>
+          <w:tab w:val="num" w:pos="2160"/>
+        </w:tabs>
+        <w:ind w:left="2160" w:hanging="360"/>
+      </w:pPr>
+      <w:rPr>
+        <w:rFonts w:ascii="Symbol" w:hAnsi="Symbol" w:hint="default"/>
+        <w:sz w:val="20"/>
+      </w:rPr>
+    </w:lvl>
+    <w:lvl w:ilvl="3">
+      <w:start w:val="1"/>
+      <w:numFmt w:val="decimal"/>
+      <w:lvlText w:val="%4."/>
+      <w:lvlJc w:val="left"/>
+      <w:pPr>
+        <w:tabs>
+          <w:tab w:val="num" w:pos="2880"/>
+        </w:tabs>
+        <w:ind w:left="2880" w:hanging="360"/>
+      </w:pPr>
+    </w:lvl>
+    <w:lvl w:ilvl="4" w:tentative="1">
+      <w:start w:val="1"/>
+      <w:numFmt w:val="decimal"/>
+      <w:lvlText w:val="%5."/>
+      <w:lvlJc w:val="left"/>
+      <w:pPr>
+        <w:tabs>
+          <w:tab w:val="num" w:pos="3600"/>
+        </w:tabs>
+        <w:ind w:left="3600" w:hanging="360"/>
+      </w:pPr>
+    </w:lvl>
+    <w:lvl w:ilvl="5" w:tentative="1">
+      <w:start w:val="1"/>
+      <w:numFmt w:val="decimal"/>
+      <w:lvlText w:val="%6."/>
+      <w:lvlJc w:val="left"/>
+      <w:pPr>
+        <w:tabs>
+          <w:tab w:val="num" w:pos="4320"/>
+        </w:tabs>
+        <w:ind w:left="4320" w:hanging="360"/>
+      </w:pPr>
+    </w:lvl>
+    <w:lvl w:ilvl="6" w:tentative="1">
+      <w:start w:val="1"/>
+      <w:numFmt w:val="decimal"/>
+      <w:lvlText w:val="%7."/>
+      <w:lvlJc w:val="left"/>
+      <w:pPr>
+        <w:tabs>
+          <w:tab w:val="num" w:pos="5040"/>
+        </w:tabs>
+        <w:ind w:left="5040" w:hanging="360"/>
+      </w:pPr>
+    </w:lvl>
+    <w:lvl w:ilvl="7" w:tentative="1">
+      <w:start w:val="1"/>
+      <w:numFmt w:val="decimal"/>
+      <w:lvlText w:val="%8."/>
+      <w:lvlJc w:val="left"/>
+      <w:pPr>
+        <w:tabs>
+          <w:tab w:val="num" w:pos="5760"/>
+        </w:tabs>
+        <w:ind w:left="5760" w:hanging="360"/>
+      </w:pPr>
+    </w:lvl>
+    <w:lvl w:ilvl="8" w:tentative="1">
+      <w:start w:val="1"/>
+      <w:numFmt w:val="decimal"/>
+      <w:lvlText w:val="%9."/>
+      <w:lvlJc w:val="left"/>
+      <w:pPr>
+        <w:tabs>
+          <w:tab w:val="num" w:pos="6480"/>
+        </w:tabs>
+        <w:ind w:left="6480" w:hanging="360"/>
+      </w:pPr>
+    </w:lvl>
+  </w:abstractNum>
+  <w:abstractNum w:abstractNumId="5" w15:restartNumberingAfterBreak="0">
+    <w:nsid w:val="2E3E32B1"/>
+    <w:multiLevelType w:val="multilevel"/>
+    <w:tmpl w:val="6BBC95D4"/>
+    <w:lvl w:ilvl="0">
+      <w:start w:val="1"/>
+      <w:numFmt w:val="bullet"/>
+      <w:lvlText w:val=""/>
+      <w:lvlJc w:val="left"/>
+      <w:pPr>
+        <w:tabs>
+          <w:tab w:val="num" w:pos="720"/>
+        </w:tabs>
+        <w:ind w:left="720" w:hanging="360"/>
+      </w:pPr>
+      <w:rPr>
+        <w:rFonts w:ascii="Symbol" w:hAnsi="Symbol" w:hint="default"/>
+      </w:rPr>
+    </w:lvl>
+    <w:lvl w:ilvl="1">
+      <w:start w:val="1"/>
+      <w:numFmt w:val="bullet"/>
+      <w:lvlText w:val=""/>
+      <w:lvlJc w:val="left"/>
+      <w:pPr>
+        <w:tabs>
+          <w:tab w:val="num" w:pos="1440"/>
+        </w:tabs>
+        <w:ind w:left="1440" w:hanging="360"/>
+      </w:pPr>
+      <w:rPr>
+        <w:rFonts w:ascii="Symbol" w:hAnsi="Symbol" w:hint="default"/>
+        <w:sz w:val="20"/>
+      </w:rPr>
+    </w:lvl>
+    <w:lvl w:ilvl="2">
+      <w:start w:val="1"/>
+      <w:numFmt w:val="bullet"/>
+      <w:lvlText w:val=""/>
+      <w:lvlJc w:val="left"/>
+      <w:pPr>
+        <w:tabs>
+          <w:tab w:val="num" w:pos="2160"/>
+        </w:tabs>
+        <w:ind w:left="2160" w:hanging="360"/>
+      </w:pPr>
+      <w:rPr>
+        <w:rFonts w:ascii="Symbol" w:hAnsi="Symbol" w:hint="default"/>
+        <w:sz w:val="20"/>
+      </w:rPr>
+    </w:lvl>
+    <w:lvl w:ilvl="3">
+      <w:start w:val="1"/>
+      <w:numFmt w:val="decimal"/>
+      <w:lvlText w:val="%4."/>
+      <w:lvlJc w:val="left"/>
+      <w:pPr>
+        <w:tabs>
+          <w:tab w:val="num" w:pos="2880"/>
+        </w:tabs>
+        <w:ind w:left="2880" w:hanging="360"/>
+      </w:pPr>
+    </w:lvl>
+    <w:lvl w:ilvl="4" w:tentative="1">
+      <w:start w:val="1"/>
+      <w:numFmt w:val="decimal"/>
+      <w:lvlText w:val="%5."/>
+      <w:lvlJc w:val="left"/>
+      <w:pPr>
+        <w:tabs>
+          <w:tab w:val="num" w:pos="3600"/>
+        </w:tabs>
+        <w:ind w:left="3600" w:hanging="360"/>
+      </w:pPr>
+    </w:lvl>
+    <w:lvl w:ilvl="5" w:tentative="1">
+      <w:start w:val="1"/>
+      <w:numFmt w:val="decimal"/>
+      <w:lvlText w:val="%6."/>
+      <w:lvlJc w:val="left"/>
+      <w:pPr>
+        <w:tabs>
+          <w:tab w:val="num" w:pos="4320"/>
+        </w:tabs>
+        <w:ind w:left="4320" w:hanging="360"/>
+      </w:pPr>
+    </w:lvl>
+    <w:lvl w:ilvl="6" w:tentative="1">
+      <w:start w:val="1"/>
+      <w:numFmt w:val="decimal"/>
+      <w:lvlText w:val="%7."/>
+      <w:lvlJc w:val="left"/>
+      <w:pPr>
+        <w:tabs>
+          <w:tab w:val="num" w:pos="5040"/>
+        </w:tabs>
+        <w:ind w:left="5040" w:hanging="360"/>
+      </w:pPr>
+    </w:lvl>
+    <w:lvl w:ilvl="7" w:tentative="1">
+      <w:start w:val="1"/>
+      <w:numFmt w:val="decimal"/>
+      <w:lvlText w:val="%8."/>
+      <w:lvlJc w:val="left"/>
+      <w:pPr>
+        <w:tabs>
+          <w:tab w:val="num" w:pos="5760"/>
+        </w:tabs>
+        <w:ind w:left="5760" w:hanging="360"/>
+      </w:pPr>
+    </w:lvl>
+    <w:lvl w:ilvl="8" w:tentative="1">
+      <w:start w:val="1"/>
+      <w:numFmt w:val="decimal"/>
+      <w:lvlText w:val="%9."/>
+      <w:lvlJc w:val="left"/>
+      <w:pPr>
+        <w:tabs>
+          <w:tab w:val="num" w:pos="6480"/>
+        </w:tabs>
+        <w:ind w:left="6480" w:hanging="360"/>
+      </w:pPr>
+    </w:lvl>
+  </w:abstractNum>
+  <w:abstractNum w:abstractNumId="6" w15:restartNumberingAfterBreak="0">
+    <w:nsid w:val="345D227E"/>
+    <w:multiLevelType w:val="multilevel"/>
+    <w:tmpl w:val="6BBC95D4"/>
+    <w:lvl w:ilvl="0">
+      <w:start w:val="1"/>
+      <w:numFmt w:val="bullet"/>
+      <w:lvlText w:val=""/>
+      <w:lvlJc w:val="left"/>
+      <w:pPr>
+        <w:tabs>
+          <w:tab w:val="num" w:pos="720"/>
+        </w:tabs>
+        <w:ind w:left="720" w:hanging="360"/>
+      </w:pPr>
+      <w:rPr>
+        <w:rFonts w:ascii="Symbol" w:hAnsi="Symbol" w:hint="default"/>
+      </w:rPr>
+    </w:lvl>
+    <w:lvl w:ilvl="1">
+      <w:start w:val="1"/>
+      <w:numFmt w:val="bullet"/>
+      <w:lvlText w:val=""/>
+      <w:lvlJc w:val="left"/>
+      <w:pPr>
+        <w:tabs>
+          <w:tab w:val="num" w:pos="1440"/>
+        </w:tabs>
+        <w:ind w:left="1440" w:hanging="360"/>
+      </w:pPr>
+      <w:rPr>
+        <w:rFonts w:ascii="Symbol" w:hAnsi="Symbol" w:hint="default"/>
+        <w:sz w:val="20"/>
+      </w:rPr>
+    </w:lvl>
+    <w:lvl w:ilvl="2">
+      <w:start w:val="1"/>
+      <w:numFmt w:val="bullet"/>
+      <w:lvlText w:val=""/>
+      <w:lvlJc w:val="left"/>
+      <w:pPr>
+        <w:tabs>
+          <w:tab w:val="num" w:pos="2160"/>
+        </w:tabs>
+        <w:ind w:left="2160" w:hanging="360"/>
+      </w:pPr>
+      <w:rPr>
+        <w:rFonts w:ascii="Symbol" w:hAnsi="Symbol" w:hint="default"/>
+        <w:sz w:val="20"/>
+      </w:rPr>
+    </w:lvl>
+    <w:lvl w:ilvl="3">
+      <w:start w:val="1"/>
+      <w:numFmt w:val="decimal"/>
+      <w:lvlText w:val="%4."/>
+      <w:lvlJc w:val="left"/>
+      <w:pPr>
+        <w:tabs>
+          <w:tab w:val="num" w:pos="2880"/>
+        </w:tabs>
+        <w:ind w:left="2880" w:hanging="360"/>
+      </w:pPr>
+    </w:lvl>
+    <w:lvl w:ilvl="4" w:tentative="1">
+      <w:start w:val="1"/>
+      <w:numFmt w:val="decimal"/>
+      <w:lvlText w:val="%5."/>
+      <w:lvlJc w:val="left"/>
+      <w:pPr>
+        <w:tabs>
+          <w:tab w:val="num" w:pos="3600"/>
+        </w:tabs>
+        <w:ind w:left="3600" w:hanging="360"/>
+      </w:pPr>
+    </w:lvl>
+    <w:lvl w:ilvl="5" w:tentative="1">
+      <w:start w:val="1"/>
+      <w:numFmt w:val="decimal"/>
+      <w:lvlText w:val="%6."/>
+      <w:lvlJc w:val="left"/>
+      <w:pPr>
+        <w:tabs>
+          <w:tab w:val="num" w:pos="4320"/>
+        </w:tabs>
+        <w:ind w:left="4320" w:hanging="360"/>
+      </w:pPr>
+    </w:lvl>
+    <w:lvl w:ilvl="6" w:tentative="1">
+      <w:start w:val="1"/>
+      <w:numFmt w:val="decimal"/>
+      <w:lvlText w:val="%7."/>
+      <w:lvlJc w:val="left"/>
+      <w:pPr>
+        <w:tabs>
+          <w:tab w:val="num" w:pos="5040"/>
+        </w:tabs>
+        <w:ind w:left="5040" w:hanging="360"/>
+      </w:pPr>
+    </w:lvl>
+    <w:lvl w:ilvl="7" w:tentative="1">
+      <w:start w:val="1"/>
+      <w:numFmt w:val="decimal"/>
+      <w:lvlText w:val="%8."/>
+      <w:lvlJc w:val="left"/>
+      <w:pPr>
+        <w:tabs>
+          <w:tab w:val="num" w:pos="5760"/>
+        </w:tabs>
+        <w:ind w:left="5760" w:hanging="360"/>
+      </w:pPr>
+    </w:lvl>
+    <w:lvl w:ilvl="8" w:tentative="1">
+      <w:start w:val="1"/>
+      <w:numFmt w:val="decimal"/>
+      <w:lvlText w:val="%9."/>
+      <w:lvlJc w:val="left"/>
+      <w:pPr>
+        <w:tabs>
+          <w:tab w:val="num" w:pos="6480"/>
+        </w:tabs>
+        <w:ind w:left="6480" w:hanging="360"/>
+      </w:pPr>
+    </w:lvl>
+  </w:abstractNum>
+  <w:abstractNum w:abstractNumId="7" w15:restartNumberingAfterBreak="0">
     <w:nsid w:val="3A297D42"/>
     <w:multiLevelType w:val="multilevel"/>
     <w:tmpl w:val="4294A6C8"/>
@@ -1838,7 +3567,131 @@
       </w:rPr>
     </w:lvl>
   </w:abstractNum>
-  <w:abstractNum w:abstractNumId="5" w15:restartNumberingAfterBreak="0">
+  <w:abstractNum w:abstractNumId="8" w15:restartNumberingAfterBreak="0">
+    <w:nsid w:val="4A131056"/>
+    <w:multiLevelType w:val="multilevel"/>
+    <w:tmpl w:val="6BBC95D4"/>
+    <w:lvl w:ilvl="0">
+      <w:start w:val="1"/>
+      <w:numFmt w:val="bullet"/>
+      <w:lvlText w:val=""/>
+      <w:lvlJc w:val="left"/>
+      <w:pPr>
+        <w:tabs>
+          <w:tab w:val="num" w:pos="1068"/>
+        </w:tabs>
+        <w:ind w:left="1068" w:hanging="360"/>
+      </w:pPr>
+      <w:rPr>
+        <w:rFonts w:ascii="Symbol" w:hAnsi="Symbol" w:hint="default"/>
+      </w:rPr>
+    </w:lvl>
+    <w:lvl w:ilvl="1">
+      <w:start w:val="1"/>
+      <w:numFmt w:val="bullet"/>
+      <w:lvlText w:val=""/>
+      <w:lvlJc w:val="left"/>
+      <w:pPr>
+        <w:tabs>
+          <w:tab w:val="num" w:pos="1788"/>
+        </w:tabs>
+        <w:ind w:left="1788" w:hanging="360"/>
+      </w:pPr>
+      <w:rPr>
+        <w:rFonts w:ascii="Symbol" w:hAnsi="Symbol" w:hint="default"/>
+        <w:sz w:val="20"/>
+      </w:rPr>
+    </w:lvl>
+    <w:lvl w:ilvl="2">
+      <w:start w:val="1"/>
+      <w:numFmt w:val="bullet"/>
+      <w:lvlText w:val=""/>
+      <w:lvlJc w:val="left"/>
+      <w:pPr>
+        <w:tabs>
+          <w:tab w:val="num" w:pos="2508"/>
+        </w:tabs>
+        <w:ind w:left="2508" w:hanging="360"/>
+      </w:pPr>
+      <w:rPr>
+        <w:rFonts w:ascii="Symbol" w:hAnsi="Symbol" w:hint="default"/>
+        <w:sz w:val="20"/>
+      </w:rPr>
+    </w:lvl>
+    <w:lvl w:ilvl="3">
+      <w:start w:val="1"/>
+      <w:numFmt w:val="decimal"/>
+      <w:lvlText w:val="%4."/>
+      <w:lvlJc w:val="left"/>
+      <w:pPr>
+        <w:tabs>
+          <w:tab w:val="num" w:pos="3228"/>
+        </w:tabs>
+        <w:ind w:left="3228" w:hanging="360"/>
+      </w:pPr>
+    </w:lvl>
+    <w:lvl w:ilvl="4" w:tentative="1">
+      <w:start w:val="1"/>
+      <w:numFmt w:val="decimal"/>
+      <w:lvlText w:val="%5."/>
+      <w:lvlJc w:val="left"/>
+      <w:pPr>
+        <w:tabs>
+          <w:tab w:val="num" w:pos="3948"/>
+        </w:tabs>
+        <w:ind w:left="3948" w:hanging="360"/>
+      </w:pPr>
+    </w:lvl>
+    <w:lvl w:ilvl="5" w:tentative="1">
+      <w:start w:val="1"/>
+      <w:numFmt w:val="decimal"/>
+      <w:lvlText w:val="%6."/>
+      <w:lvlJc w:val="left"/>
+      <w:pPr>
+        <w:tabs>
+          <w:tab w:val="num" w:pos="4668"/>
+        </w:tabs>
+        <w:ind w:left="4668" w:hanging="360"/>
+      </w:pPr>
+    </w:lvl>
+    <w:lvl w:ilvl="6" w:tentative="1">
+      <w:start w:val="1"/>
+      <w:numFmt w:val="decimal"/>
+      <w:lvlText w:val="%7."/>
+      <w:lvlJc w:val="left"/>
+      <w:pPr>
+        <w:tabs>
+          <w:tab w:val="num" w:pos="5388"/>
+        </w:tabs>
+        <w:ind w:left="5388" w:hanging="360"/>
+      </w:pPr>
+    </w:lvl>
+    <w:lvl w:ilvl="7" w:tentative="1">
+      <w:start w:val="1"/>
+      <w:numFmt w:val="decimal"/>
+      <w:lvlText w:val="%8."/>
+      <w:lvlJc w:val="left"/>
+      <w:pPr>
+        <w:tabs>
+          <w:tab w:val="num" w:pos="6108"/>
+        </w:tabs>
+        <w:ind w:left="6108" w:hanging="360"/>
+      </w:pPr>
+    </w:lvl>
+    <w:lvl w:ilvl="8" w:tentative="1">
+      <w:start w:val="1"/>
+      <w:numFmt w:val="decimal"/>
+      <w:lvlText w:val="%9."/>
+      <w:lvlJc w:val="left"/>
+      <w:pPr>
+        <w:tabs>
+          <w:tab w:val="num" w:pos="6828"/>
+        </w:tabs>
+        <w:ind w:left="6828" w:hanging="360"/>
+      </w:pPr>
+    </w:lvl>
+  </w:abstractNum>
+  <w:abstractNum w:abstractNumId="9" w15:restartNumberingAfterBreak="0">
     <w:nsid w:val="4E1D70B8"/>
     <w:multiLevelType w:val="multilevel"/>
     <w:tmpl w:val="21DC5E78"/>
@@ -1987,7 +3840,7 @@
       </w:rPr>
     </w:lvl>
   </w:abstractNum>
-  <w:abstractNum w:abstractNumId="6" w15:restartNumberingAfterBreak="0">
+  <w:abstractNum w:abstractNumId="10" w15:restartNumberingAfterBreak="0">
     <w:nsid w:val="4E5308AB"/>
     <w:multiLevelType w:val="multilevel"/>
     <w:tmpl w:val="7E54E8BE"/>
@@ -2136,7 +3989,7 @@
       </w:rPr>
     </w:lvl>
   </w:abstractNum>
-  <w:abstractNum w:abstractNumId="7" w15:restartNumberingAfterBreak="0">
+  <w:abstractNum w:abstractNumId="11" w15:restartNumberingAfterBreak="0">
     <w:nsid w:val="54494D0C"/>
     <w:multiLevelType w:val="multilevel"/>
     <w:tmpl w:val="1D303916"/>
@@ -2285,8 +4138,97 @@
       </w:rPr>
     </w:lvl>
   </w:abstractNum>
+  <w:abstractNum w:abstractNumId="12" w15:restartNumberingAfterBreak="0">
+    <w:nsid w:val="74DD1FBB"/>
+    <w:multiLevelType w:val="hybridMultilevel"/>
+    <w:tmpl w:val="0038C6B0"/>
+    <w:lvl w:ilvl="0" w:tplc="04FA4FA6">
+      <w:start w:val="1"/>
+      <w:numFmt w:val="decimal"/>
+      <w:lvlText w:val="%1-"/>
+      <w:lvlJc w:val="left"/>
+      <w:pPr>
+        <w:ind w:left="720" w:hanging="360"/>
+      </w:pPr>
+      <w:rPr>
+        <w:rFonts w:hint="default"/>
+      </w:rPr>
+    </w:lvl>
+    <w:lvl w:ilvl="1" w:tplc="180A0019" w:tentative="1">
+      <w:start w:val="1"/>
+      <w:numFmt w:val="lowerLetter"/>
+      <w:lvlText w:val="%2."/>
+      <w:lvlJc w:val="left"/>
+      <w:pPr>
+        <w:ind w:left="1440" w:hanging="360"/>
+      </w:pPr>
+    </w:lvl>
+    <w:lvl w:ilvl="2" w:tplc="180A001B" w:tentative="1">
+      <w:start w:val="1"/>
+      <w:numFmt w:val="lowerRoman"/>
+      <w:lvlText w:val="%3."/>
+      <w:lvlJc w:val="right"/>
+      <w:pPr>
+        <w:ind w:left="2160" w:hanging="180"/>
+      </w:pPr>
+    </w:lvl>
+    <w:lvl w:ilvl="3" w:tplc="180A000F" w:tentative="1">
+      <w:start w:val="1"/>
+      <w:numFmt w:val="decimal"/>
+      <w:lvlText w:val="%4."/>
+      <w:lvlJc w:val="left"/>
+      <w:pPr>
+        <w:ind w:left="2880" w:hanging="360"/>
+      </w:pPr>
+    </w:lvl>
+    <w:lvl w:ilvl="4" w:tplc="180A0019" w:tentative="1">
+      <w:start w:val="1"/>
+      <w:numFmt w:val="lowerLetter"/>
+      <w:lvlText w:val="%5."/>
+      <w:lvlJc w:val="left"/>
+      <w:pPr>
+        <w:ind w:left="3600" w:hanging="360"/>
+      </w:pPr>
+    </w:lvl>
+    <w:lvl w:ilvl="5" w:tplc="180A001B" w:tentative="1">
+      <w:start w:val="1"/>
+      <w:numFmt w:val="lowerRoman"/>
+      <w:lvlText w:val="%6."/>
+      <w:lvlJc w:val="right"/>
+      <w:pPr>
+        <w:ind w:left="4320" w:hanging="180"/>
+      </w:pPr>
+    </w:lvl>
+    <w:lvl w:ilvl="6" w:tplc="180A000F" w:tentative="1">
+      <w:start w:val="1"/>
+      <w:numFmt w:val="decimal"/>
+      <w:lvlText w:val="%7."/>
+      <w:lvlJc w:val="left"/>
+      <w:pPr>
+        <w:ind w:left="5040" w:hanging="360"/>
+      </w:pPr>
+    </w:lvl>
+    <w:lvl w:ilvl="7" w:tplc="180A0019" w:tentative="1">
+      <w:start w:val="1"/>
+      <w:numFmt w:val="lowerLetter"/>
+      <w:lvlText w:val="%8."/>
+      <w:lvlJc w:val="left"/>
+      <w:pPr>
+        <w:ind w:left="5760" w:hanging="360"/>
+      </w:pPr>
+    </w:lvl>
+    <w:lvl w:ilvl="8" w:tplc="180A001B" w:tentative="1">
+      <w:start w:val="1"/>
+      <w:numFmt w:val="lowerRoman"/>
+      <w:lvlText w:val="%9."/>
+      <w:lvlJc w:val="right"/>
+      <w:pPr>
+        <w:ind w:left="6480" w:hanging="180"/>
+      </w:pPr>
+    </w:lvl>
+  </w:abstractNum>
   <w:num w:numId="1" w16cid:durableId="1678582559">
-    <w:abstractNumId w:val="4"/>
+    <w:abstractNumId w:val="7"/>
   </w:num>
   <w:num w:numId="2" w16cid:durableId="2067531696">
     <w:abstractNumId w:val="0"/>
@@ -2301,12 +4243,27 @@
     <w:abstractNumId w:val="2"/>
   </w:num>
   <w:num w:numId="6" w16cid:durableId="969432378">
-    <w:abstractNumId w:val="7"/>
+    <w:abstractNumId w:val="11"/>
   </w:num>
   <w:num w:numId="7" w16cid:durableId="1267814019">
+    <w:abstractNumId w:val="9"/>
+  </w:num>
+  <w:num w:numId="8" w16cid:durableId="773675067">
+    <w:abstractNumId w:val="10"/>
+  </w:num>
+  <w:num w:numId="9" w16cid:durableId="215091223">
     <w:abstractNumId w:val="5"/>
   </w:num>
-  <w:num w:numId="8" w16cid:durableId="773675067">
+  <w:num w:numId="10" w16cid:durableId="135875441">
+    <w:abstractNumId w:val="12"/>
+  </w:num>
+  <w:num w:numId="11" w16cid:durableId="714743930">
+    <w:abstractNumId w:val="4"/>
+  </w:num>
+  <w:num w:numId="12" w16cid:durableId="805246545">
+    <w:abstractNumId w:val="8"/>
+  </w:num>
+  <w:num w:numId="13" w16cid:durableId="1705398938">
     <w:abstractNumId w:val="6"/>
   </w:num>
 </w:numbering>
@@ -2914,6 +4871,7 @@
   <w:style w:type="character" w:default="1" w:styleId="Fuentedeprrafopredeter">
     <w:name w:val="Default Paragraph Font"/>
     <w:uiPriority w:val="1"/>
+    <w:semiHidden/>
     <w:unhideWhenUsed/>
   </w:style>
   <w:style w:type="table" w:default="1" w:styleId="Tablanormal">

</xml_diff>